<commit_message>
Update progress in doc
</commit_message>
<xml_diff>
--- a/Table Extraction Tools.docx
+++ b/Table Extraction Tools.docx
@@ -28,6 +28,12 @@
         </w:rPr>
         <w:t xml:space="preserve">Tabula: </w:t>
       </w:r>
+      <w:r>
+        <w:rPr>
+          <w:lang w:val="en-US"/>
+        </w:rPr>
+        <w:t>Done</w:t>
+      </w:r>
     </w:p>
     <w:p>
       <w:pPr>
@@ -46,6 +52,12 @@
         </w:rPr>
         <w:t xml:space="preserve">Camelot: </w:t>
       </w:r>
+      <w:r>
+        <w:rPr>
+          <w:lang w:val="en-US"/>
+        </w:rPr>
+        <w:t>Done</w:t>
+      </w:r>
     </w:p>
     <w:p>
       <w:pPr>
@@ -58,19 +70,17 @@
           <w:lang w:val="en-US"/>
         </w:rPr>
       </w:pPr>
-      <w:proofErr w:type="spellStart"/>
-      <w:r>
-        <w:rPr>
-          <w:lang w:val="en-US"/>
-        </w:rPr>
-        <w:t>Pdfplumber</w:t>
-      </w:r>
-      <w:proofErr w:type="spellEnd"/>
-      <w:r>
-        <w:rPr>
-          <w:lang w:val="en-US"/>
-        </w:rPr>
-        <w:t xml:space="preserve">: </w:t>
+      <w:r>
+        <w:rPr>
+          <w:lang w:val="en-US"/>
+        </w:rPr>
+        <w:t xml:space="preserve">Pdfplumber: </w:t>
+      </w:r>
+      <w:r>
+        <w:rPr>
+          <w:lang w:val="en-US"/>
+        </w:rPr>
+        <w:t>Done</w:t>
       </w:r>
     </w:p>
     <w:p>
@@ -108,6 +118,12 @@
         </w:rPr>
         <w:t xml:space="preserve">Img2table: </w:t>
       </w:r>
+      <w:r>
+        <w:rPr>
+          <w:lang w:val="en-US"/>
+        </w:rPr>
+        <w:t>In progress</w:t>
+      </w:r>
     </w:p>
     <w:p>
       <w:pPr>
@@ -156,19 +172,11 @@
           <w:lang w:val="en-US"/>
         </w:rPr>
       </w:pPr>
-      <w:proofErr w:type="spellStart"/>
-      <w:r>
-        <w:rPr>
-          <w:lang w:val="en-US"/>
-        </w:rPr>
-        <w:t>Gmft</w:t>
-      </w:r>
-      <w:proofErr w:type="spellEnd"/>
-      <w:r>
-        <w:rPr>
-          <w:lang w:val="en-US"/>
-        </w:rPr>
-        <w:t xml:space="preserve"> (Leverages TATR): </w:t>
+      <w:r>
+        <w:rPr>
+          <w:lang w:val="en-US"/>
+        </w:rPr>
+        <w:t xml:space="preserve">Gmft (Leverages TATR): </w:t>
       </w:r>
     </w:p>
     <w:p>
@@ -204,21 +212,7 @@
         <w:rPr>
           <w:lang w:val="en-US"/>
         </w:rPr>
-        <w:t>Baskar-forever/</w:t>
-      </w:r>
-      <w:proofErr w:type="spellStart"/>
-      <w:r>
-        <w:rPr>
-          <w:lang w:val="en-US"/>
-        </w:rPr>
-        <w:t>TableExtractor</w:t>
-      </w:r>
-      <w:proofErr w:type="spellEnd"/>
-      <w:r>
-        <w:rPr>
-          <w:lang w:val="en-US"/>
-        </w:rPr>
-        <w:t xml:space="preserve">-Advanced: </w:t>
+        <w:t xml:space="preserve">Baskar-forever/TableExtractor-Advanced: </w:t>
       </w:r>
     </w:p>
     <w:p>
@@ -232,19 +226,11 @@
           <w:lang w:val="en-US"/>
         </w:rPr>
       </w:pPr>
-      <w:proofErr w:type="spellStart"/>
-      <w:r>
-        <w:rPr>
-          <w:lang w:val="en-US"/>
-        </w:rPr>
-        <w:t>LLMWhisperer</w:t>
-      </w:r>
-      <w:proofErr w:type="spellEnd"/>
-      <w:r>
-        <w:rPr>
-          <w:lang w:val="en-US"/>
-        </w:rPr>
-        <w:t xml:space="preserve">: </w:t>
+      <w:r>
+        <w:rPr>
+          <w:lang w:val="en-US"/>
+        </w:rPr>
+        <w:t xml:space="preserve">LLMWhisperer: </w:t>
       </w:r>
     </w:p>
     <w:p>
@@ -258,19 +244,11 @@
           <w:lang w:val="en-US"/>
         </w:rPr>
       </w:pPr>
-      <w:proofErr w:type="spellStart"/>
-      <w:r>
-        <w:rPr>
-          <w:lang w:val="en-US"/>
-        </w:rPr>
-        <w:t>Opendatalab</w:t>
-      </w:r>
-      <w:proofErr w:type="spellEnd"/>
-      <w:r>
-        <w:rPr>
-          <w:lang w:val="en-US"/>
-        </w:rPr>
-        <w:t xml:space="preserve">/PDF-Extract-Kit: </w:t>
+      <w:r>
+        <w:rPr>
+          <w:lang w:val="en-US"/>
+        </w:rPr>
+        <w:t xml:space="preserve">Opendatalab/PDF-Extract-Kit: </w:t>
       </w:r>
     </w:p>
     <w:p>
@@ -284,19 +262,11 @@
           <w:lang w:val="en-US"/>
         </w:rPr>
       </w:pPr>
-      <w:proofErr w:type="spellStart"/>
-      <w:r>
-        <w:rPr>
-          <w:lang w:val="en-US"/>
-        </w:rPr>
-        <w:t>TableNet</w:t>
-      </w:r>
-      <w:proofErr w:type="spellEnd"/>
-      <w:r>
-        <w:rPr>
-          <w:lang w:val="en-US"/>
-        </w:rPr>
-        <w:t xml:space="preserve">: </w:t>
+      <w:r>
+        <w:rPr>
+          <w:lang w:val="en-US"/>
+        </w:rPr>
+        <w:t xml:space="preserve">TableNet: </w:t>
       </w:r>
     </w:p>
     <w:p>
@@ -314,21 +284,7 @@
         <w:rPr>
           <w:lang w:val="en-US"/>
         </w:rPr>
-        <w:t xml:space="preserve">Amazon </w:t>
-      </w:r>
-      <w:proofErr w:type="spellStart"/>
-      <w:r>
-        <w:rPr>
-          <w:lang w:val="en-US"/>
-        </w:rPr>
-        <w:t>Textract</w:t>
-      </w:r>
-      <w:proofErr w:type="spellEnd"/>
-      <w:r>
-        <w:rPr>
-          <w:lang w:val="en-US"/>
-        </w:rPr>
-        <w:t xml:space="preserve">: </w:t>
+        <w:t xml:space="preserve">Amazon Textract: </w:t>
       </w:r>
     </w:p>
     <w:p>

</xml_diff>

<commit_message>
Some more table tools and img2table code
</commit_message>
<xml_diff>
--- a/Table Extraction Tools.docx
+++ b/Table Extraction Tools.docx
@@ -70,11 +70,19 @@
           <w:lang w:val="en-US"/>
         </w:rPr>
       </w:pPr>
-      <w:r>
-        <w:rPr>
-          <w:lang w:val="en-US"/>
-        </w:rPr>
-        <w:t xml:space="preserve">Pdfplumber: </w:t>
+      <w:proofErr w:type="spellStart"/>
+      <w:r>
+        <w:rPr>
+          <w:lang w:val="en-US"/>
+        </w:rPr>
+        <w:t>Pdfplumber</w:t>
+      </w:r>
+      <w:proofErr w:type="spellEnd"/>
+      <w:r>
+        <w:rPr>
+          <w:lang w:val="en-US"/>
+        </w:rPr>
+        <w:t xml:space="preserve">: </w:t>
       </w:r>
       <w:r>
         <w:rPr>
@@ -172,11 +180,19 @@
           <w:lang w:val="en-US"/>
         </w:rPr>
       </w:pPr>
-      <w:r>
-        <w:rPr>
-          <w:lang w:val="en-US"/>
-        </w:rPr>
-        <w:t xml:space="preserve">Gmft (Leverages TATR): </w:t>
+      <w:proofErr w:type="spellStart"/>
+      <w:r>
+        <w:rPr>
+          <w:lang w:val="en-US"/>
+        </w:rPr>
+        <w:t>Gmft</w:t>
+      </w:r>
+      <w:proofErr w:type="spellEnd"/>
+      <w:r>
+        <w:rPr>
+          <w:lang w:val="en-US"/>
+        </w:rPr>
+        <w:t xml:space="preserve"> (Leverages TATR): </w:t>
       </w:r>
     </w:p>
     <w:p>
@@ -212,7 +228,21 @@
         <w:rPr>
           <w:lang w:val="en-US"/>
         </w:rPr>
-        <w:t xml:space="preserve">Baskar-forever/TableExtractor-Advanced: </w:t>
+        <w:t>Baskar-forever/</w:t>
+      </w:r>
+      <w:proofErr w:type="spellStart"/>
+      <w:r>
+        <w:rPr>
+          <w:lang w:val="en-US"/>
+        </w:rPr>
+        <w:t>TableExtractor</w:t>
+      </w:r>
+      <w:proofErr w:type="spellEnd"/>
+      <w:r>
+        <w:rPr>
+          <w:lang w:val="en-US"/>
+        </w:rPr>
+        <w:t xml:space="preserve">-Advanced: </w:t>
       </w:r>
     </w:p>
     <w:p>
@@ -226,11 +256,19 @@
           <w:lang w:val="en-US"/>
         </w:rPr>
       </w:pPr>
-      <w:r>
-        <w:rPr>
-          <w:lang w:val="en-US"/>
-        </w:rPr>
-        <w:t xml:space="preserve">LLMWhisperer: </w:t>
+      <w:proofErr w:type="spellStart"/>
+      <w:r>
+        <w:rPr>
+          <w:lang w:val="en-US"/>
+        </w:rPr>
+        <w:t>LLMWhisperer</w:t>
+      </w:r>
+      <w:proofErr w:type="spellEnd"/>
+      <w:r>
+        <w:rPr>
+          <w:lang w:val="en-US"/>
+        </w:rPr>
+        <w:t xml:space="preserve">: </w:t>
       </w:r>
     </w:p>
     <w:p>
@@ -244,11 +282,19 @@
           <w:lang w:val="en-US"/>
         </w:rPr>
       </w:pPr>
-      <w:r>
-        <w:rPr>
-          <w:lang w:val="en-US"/>
-        </w:rPr>
-        <w:t xml:space="preserve">Opendatalab/PDF-Extract-Kit: </w:t>
+      <w:proofErr w:type="spellStart"/>
+      <w:r>
+        <w:rPr>
+          <w:lang w:val="en-US"/>
+        </w:rPr>
+        <w:t>Opendatalab</w:t>
+      </w:r>
+      <w:proofErr w:type="spellEnd"/>
+      <w:r>
+        <w:rPr>
+          <w:lang w:val="en-US"/>
+        </w:rPr>
+        <w:t xml:space="preserve">/PDF-Extract-Kit: </w:t>
       </w:r>
     </w:p>
     <w:p>
@@ -262,11 +308,19 @@
           <w:lang w:val="en-US"/>
         </w:rPr>
       </w:pPr>
-      <w:r>
-        <w:rPr>
-          <w:lang w:val="en-US"/>
-        </w:rPr>
-        <w:t xml:space="preserve">TableNet: </w:t>
+      <w:proofErr w:type="spellStart"/>
+      <w:r>
+        <w:rPr>
+          <w:lang w:val="en-US"/>
+        </w:rPr>
+        <w:t>TableNet</w:t>
+      </w:r>
+      <w:proofErr w:type="spellEnd"/>
+      <w:r>
+        <w:rPr>
+          <w:lang w:val="en-US"/>
+        </w:rPr>
+        <w:t xml:space="preserve">: </w:t>
       </w:r>
     </w:p>
     <w:p>
@@ -284,7 +338,21 @@
         <w:rPr>
           <w:lang w:val="en-US"/>
         </w:rPr>
-        <w:t xml:space="preserve">Amazon Textract: </w:t>
+        <w:t xml:space="preserve">Amazon </w:t>
+      </w:r>
+      <w:proofErr w:type="spellStart"/>
+      <w:r>
+        <w:rPr>
+          <w:lang w:val="en-US"/>
+        </w:rPr>
+        <w:t>Textract</w:t>
+      </w:r>
+      <w:proofErr w:type="spellEnd"/>
+      <w:r>
+        <w:rPr>
+          <w:lang w:val="en-US"/>
+        </w:rPr>
+        <w:t xml:space="preserve">: </w:t>
       </w:r>
     </w:p>
     <w:p>
@@ -357,6 +425,365 @@
           <w:lang w:val="en-US"/>
         </w:rPr>
         <w:t xml:space="preserve">Unstructured IO: </w:t>
+      </w:r>
+    </w:p>
+    <w:p>
+      <w:pPr>
+        <w:pStyle w:val="ListParagraph"/>
+        <w:numPr>
+          <w:ilvl w:val="0"/>
+          <w:numId w:val="1"/>
+        </w:numPr>
+        <w:rPr>
+          <w:lang w:val="en-US"/>
+        </w:rPr>
+      </w:pPr>
+      <w:r>
+        <w:t xml:space="preserve">Devashish Prasad’s GitHub </w:t>
+      </w:r>
+      <w:proofErr w:type="spellStart"/>
+      <w:r>
+        <w:t>CascadeTabNet</w:t>
+      </w:r>
+      <w:proofErr w:type="spellEnd"/>
+      <w:r>
+        <w:rPr>
+          <w:lang w:val="en-US"/>
+        </w:rPr>
+        <w:t xml:space="preserve">: Uses Mask RCNN and </w:t>
+      </w:r>
+      <w:proofErr w:type="spellStart"/>
+      <w:r>
+        <w:rPr>
+          <w:lang w:val="en-US"/>
+        </w:rPr>
+        <w:t>ResNeXt</w:t>
+      </w:r>
+      <w:proofErr w:type="spellEnd"/>
+      <w:r>
+        <w:rPr>
+          <w:lang w:val="en-US"/>
+        </w:rPr>
+        <w:t xml:space="preserve">. </w:t>
+      </w:r>
+      <w:r>
+        <w:rPr>
+          <w:b/>
+          <w:bCs/>
+        </w:rPr>
+        <w:t>Pretrained Weights</w:t>
+      </w:r>
+      <w:r>
+        <w:t>: Included via Model Zoo section; you can download checkpoint files directly (e.g., for ICDAR/</w:t>
+      </w:r>
+      <w:proofErr w:type="spellStart"/>
+      <w:r>
+        <w:t>TableBank</w:t>
+      </w:r>
+      <w:proofErr w:type="spellEnd"/>
+      <w:r>
+        <w:t>).</w:t>
+      </w:r>
+    </w:p>
+    <w:p>
+      <w:pPr>
+        <w:pStyle w:val="ListParagraph"/>
+        <w:numPr>
+          <w:ilvl w:val="0"/>
+          <w:numId w:val="1"/>
+        </w:numPr>
+        <w:rPr>
+          <w:lang w:val="en-US"/>
+        </w:rPr>
+      </w:pPr>
+      <w:r>
+        <w:rPr>
+          <w:lang w:val="en-US"/>
+        </w:rPr>
+        <w:t xml:space="preserve">YOLOv8s: </w:t>
+      </w:r>
+      <w:r>
+        <w:t xml:space="preserve">Hugging Face model </w:t>
+      </w:r>
+      <w:proofErr w:type="spellStart"/>
+      <w:r>
+        <w:t>foduucom</w:t>
+      </w:r>
+      <w:proofErr w:type="spellEnd"/>
+      <w:r>
+        <w:t>/table-detection-and-extraction</w:t>
+      </w:r>
+    </w:p>
+    <w:p>
+      <w:pPr>
+        <w:pStyle w:val="ListParagraph"/>
+        <w:rPr>
+          <w:lang w:val="en-US"/>
+        </w:rPr>
+      </w:pPr>
+      <w:r>
+        <w:rPr>
+          <w:lang w:val="en-US"/>
+        </w:rPr>
+        <w:t xml:space="preserve">from </w:t>
+      </w:r>
+      <w:proofErr w:type="spellStart"/>
+      <w:r>
+        <w:rPr>
+          <w:lang w:val="en-US"/>
+        </w:rPr>
+        <w:t>ultralytics</w:t>
+      </w:r>
+      <w:proofErr w:type="spellEnd"/>
+      <w:r>
+        <w:rPr>
+          <w:lang w:val="en-US"/>
+        </w:rPr>
+        <w:t xml:space="preserve"> import YOLO</w:t>
+      </w:r>
+    </w:p>
+    <w:p>
+      <w:pPr>
+        <w:pStyle w:val="ListParagraph"/>
+        <w:rPr>
+          <w:lang w:val="en-US"/>
+        </w:rPr>
+      </w:pPr>
+      <w:r>
+        <w:rPr>
+          <w:lang w:val="en-US"/>
+        </w:rPr>
+        <w:t>model = YOLO('</w:t>
+      </w:r>
+      <w:proofErr w:type="spellStart"/>
+      <w:r>
+        <w:rPr>
+          <w:lang w:val="en-US"/>
+        </w:rPr>
+        <w:t>foduucom</w:t>
+      </w:r>
+      <w:proofErr w:type="spellEnd"/>
+      <w:r>
+        <w:rPr>
+          <w:lang w:val="en-US"/>
+        </w:rPr>
+        <w:t>/table-detection-and-extraction')</w:t>
+      </w:r>
+    </w:p>
+    <w:p>
+      <w:pPr>
+        <w:pStyle w:val="ListParagraph"/>
+        <w:rPr>
+          <w:lang w:val="en-US"/>
+        </w:rPr>
+      </w:pPr>
+      <w:r>
+        <w:rPr>
+          <w:lang w:val="en-US"/>
+        </w:rPr>
+        <w:t xml:space="preserve">results = </w:t>
+      </w:r>
+      <w:proofErr w:type="spellStart"/>
+      <w:proofErr w:type="gramStart"/>
+      <w:r>
+        <w:rPr>
+          <w:lang w:val="en-US"/>
+        </w:rPr>
+        <w:t>model.predict</w:t>
+      </w:r>
+      <w:proofErr w:type="spellEnd"/>
+      <w:proofErr w:type="gramEnd"/>
+      <w:r>
+        <w:rPr>
+          <w:lang w:val="en-US"/>
+        </w:rPr>
+        <w:t>('page_image.png')</w:t>
+      </w:r>
+    </w:p>
+    <w:p>
+      <w:pPr>
+        <w:pStyle w:val="ListParagraph"/>
+        <w:rPr>
+          <w:lang w:val="en-US"/>
+        </w:rPr>
+      </w:pPr>
+      <w:r>
+        <w:rPr>
+          <w:lang w:val="en-US"/>
+        </w:rPr>
+        <w:t>for res in results:</w:t>
+      </w:r>
+    </w:p>
+    <w:p>
+      <w:pPr>
+        <w:pStyle w:val="ListParagraph"/>
+        <w:rPr>
+          <w:lang w:val="en-US"/>
+        </w:rPr>
+      </w:pPr>
+      <w:r>
+        <w:rPr>
+          <w:lang w:val="en-US"/>
+        </w:rPr>
+        <w:t xml:space="preserve">    for </w:t>
+      </w:r>
+      <w:proofErr w:type="spellStart"/>
+      <w:r>
+        <w:rPr>
+          <w:lang w:val="en-US"/>
+        </w:rPr>
+        <w:t>bbox</w:t>
+      </w:r>
+      <w:proofErr w:type="spellEnd"/>
+      <w:r>
+        <w:rPr>
+          <w:lang w:val="en-US"/>
+        </w:rPr>
+        <w:t xml:space="preserve">, </w:t>
+      </w:r>
+      <w:proofErr w:type="spellStart"/>
+      <w:r>
+        <w:rPr>
+          <w:lang w:val="en-US"/>
+        </w:rPr>
+        <w:t>cls</w:t>
+      </w:r>
+      <w:proofErr w:type="spellEnd"/>
+      <w:r>
+        <w:rPr>
+          <w:lang w:val="en-US"/>
+        </w:rPr>
+        <w:t xml:space="preserve"> in </w:t>
+      </w:r>
+      <w:proofErr w:type="gramStart"/>
+      <w:r>
+        <w:rPr>
+          <w:lang w:val="en-US"/>
+        </w:rPr>
+        <w:t>zip(</w:t>
+      </w:r>
+      <w:proofErr w:type="spellStart"/>
+      <w:r>
+        <w:rPr>
+          <w:lang w:val="en-US"/>
+        </w:rPr>
+        <w:t>res.boxes</w:t>
+      </w:r>
+      <w:proofErr w:type="gramEnd"/>
+      <w:r>
+        <w:rPr>
+          <w:lang w:val="en-US"/>
+        </w:rPr>
+        <w:t>.xyxy</w:t>
+      </w:r>
+      <w:proofErr w:type="spellEnd"/>
+      <w:r>
+        <w:rPr>
+          <w:lang w:val="en-US"/>
+        </w:rPr>
+        <w:t xml:space="preserve">, </w:t>
+      </w:r>
+      <w:proofErr w:type="spellStart"/>
+      <w:r>
+        <w:rPr>
+          <w:lang w:val="en-US"/>
+        </w:rPr>
+        <w:t>res.boxes.cls</w:t>
+      </w:r>
+      <w:proofErr w:type="spellEnd"/>
+      <w:r>
+        <w:rPr>
+          <w:lang w:val="en-US"/>
+        </w:rPr>
+        <w:t>):</w:t>
+      </w:r>
+    </w:p>
+    <w:p>
+      <w:pPr>
+        <w:pStyle w:val="ListParagraph"/>
+        <w:rPr>
+          <w:lang w:val="en-US"/>
+        </w:rPr>
+      </w:pPr>
+      <w:r>
+        <w:rPr>
+          <w:lang w:val="en-US"/>
+        </w:rPr>
+        <w:t xml:space="preserve">        </w:t>
+      </w:r>
+      <w:proofErr w:type="gramStart"/>
+      <w:r>
+        <w:rPr>
+          <w:lang w:val="en-US"/>
+        </w:rPr>
+        <w:t>print(</w:t>
+      </w:r>
+      <w:proofErr w:type="gramEnd"/>
+      <w:r>
+        <w:rPr>
+          <w:lang w:val="en-US"/>
+        </w:rPr>
+        <w:t xml:space="preserve">'Table at', </w:t>
+      </w:r>
+      <w:proofErr w:type="spellStart"/>
+      <w:r>
+        <w:rPr>
+          <w:lang w:val="en-US"/>
+        </w:rPr>
+        <w:t>bbox</w:t>
+      </w:r>
+      <w:proofErr w:type="spellEnd"/>
+      <w:r>
+        <w:rPr>
+          <w:lang w:val="en-US"/>
+        </w:rPr>
+        <w:t xml:space="preserve">, 'type', </w:t>
+      </w:r>
+      <w:proofErr w:type="spellStart"/>
+      <w:r>
+        <w:rPr>
+          <w:lang w:val="en-US"/>
+        </w:rPr>
+        <w:t>cls</w:t>
+      </w:r>
+      <w:proofErr w:type="spellEnd"/>
+      <w:r>
+        <w:rPr>
+          <w:lang w:val="en-US"/>
+        </w:rPr>
+        <w:t>)</w:t>
+      </w:r>
+    </w:p>
+    <w:p>
+      <w:pPr>
+        <w:pStyle w:val="ListParagraph"/>
+        <w:numPr>
+          <w:ilvl w:val="0"/>
+          <w:numId w:val="1"/>
+        </w:numPr>
+        <w:rPr>
+          <w:lang w:val="en-US"/>
+        </w:rPr>
+      </w:pPr>
+      <w:r>
+        <w:rPr>
+          <w:lang w:val="en-US"/>
+        </w:rPr>
+        <w:t xml:space="preserve">Table Transformer Detection based model: </w:t>
+      </w:r>
+      <w:proofErr w:type="spellStart"/>
+      <w:r>
+        <w:t>microsoft</w:t>
+      </w:r>
+      <w:proofErr w:type="spellEnd"/>
+      <w:r>
+        <w:t>/table-transformer-detection</w:t>
+      </w:r>
+      <w:r>
+        <w:br/>
+      </w:r>
+      <w:r>
+        <w:t>trained on PubTables1M</w:t>
       </w:r>
     </w:p>
     <w:sectPr>
@@ -1078,7 +1505,6 @@
   <w:style w:type="character" w:default="1" w:styleId="DefaultParagraphFont">
     <w:name w:val="Default Paragraph Font"/>
     <w:uiPriority w:val="1"/>
-    <w:semiHidden/>
     <w:unhideWhenUsed/>
   </w:style>
   <w:style w:type="table" w:default="1" w:styleId="TableNormal">

</xml_diff>